<commit_message>
midterm part A final agadi
</commit_message>
<xml_diff>
--- a/short2_modified.docx
+++ b/short2_modified.docx
@@ -6,42 +6,714 @@
       <w:pPr>
         <w:autoSpaceDE w:val="0"/>
         <w:autoSpaceDN w:val="0"/>
+        <w:spacing w:after="0" w:line="434" w:lineRule="exact"/>
+        <w:ind w:left="720"/>
+      </w:pPr>
+      <w:r>
+        <w:rPr>
+          <w:color w:val="9D8C86"/>
+        </w:rPr>
+        <w:t xml:space="preserve">यी विभिन्न विद्वानहरूले लोकगीतका तत्त्वहरूबारे गरेको विवेचनाका आधारमा मूलभूत तत्त्वहरूबारे यहाँ सङ्क्षिप्त जानकारी प्रस्तुत </w:t>
+      </w:r>
+      <w:r>
+        <w:rPr>
+          <w:color w:val="9D8C86"/>
+          <w:u w:val="thick"/>
+        </w:rPr>
+        <w:t>गरिन्छ ।</w:t>
+      </w:r>
+    </w:p>
+    <w:p>
+      <w:pPr>
+        <w:autoSpaceDE w:val="0"/>
+        <w:autoSpaceDN w:val="0"/>
+        <w:spacing w:before="414" w:after="0" w:line="348" w:lineRule="exact"/>
+        <w:ind w:left="720"/>
+      </w:pPr>
+      <w:r>
+        <w:rPr>
+          <w:color w:val="9D8C86"/>
+        </w:rPr>
+        <w:t xml:space="preserve">(क) </w:t>
+      </w:r>
+      <w:r>
+        <w:rPr>
+          <w:color w:val="9D8C86"/>
+          <w:u w:val="thick"/>
+        </w:rPr>
+        <w:t>कथ्य विषय</w:t>
+      </w:r>
+    </w:p>
+    <w:p>
+      <w:pPr>
+        <w:autoSpaceDE w:val="0"/>
+        <w:autoSpaceDN w:val="0"/>
         <w:spacing w:before="240" w:after="0" w:line="520" w:lineRule="exact"/>
         <w:ind w:left="720" w:right="20"/>
         <w:jc w:val="both"/>
       </w:pPr>
       <w:r>
         <w:rPr>
-          <w:color w:val="C59DDC"/>
+          <w:color w:val="9D8C86"/>
           <w:u w:val="thick"/>
         </w:rPr>
-        <w:t>लोकगीतमा कुनै न कुनै कथ्य विषय हुन्छ, त्यस व्यक्तिले गर्ने केही न केही भनेको हुन्छ । मानव मनका अनुभूतिजस्ता विषयहरू कथ्य विषय अन्तर्गत पर्दछन् ।</w:t>
-      </w:r>
-      <w:r>
-        <w:rPr>
-          <w:color w:val="C59DDC"/>
-        </w:rPr>
-        <w:t xml:space="preserve"> यी विविध किसिमका लोकगीतलाई वर्गीकरण गर्नु आफैँमा चुनौतिपूर्ण कार्य </w:t>
-      </w:r>
-      <w:r>
-        <w:rPr>
-          <w:color w:val="C59DDC"/>
+        <w:t>लोकगीतमा कुनै न कुनै कथ्य विषय हुन्छ, त्यस व्यक्तिले गर्ने केही न केही भनेको हुन्छ । मानव मनका अनुभूतिजस्ता विषयहरू कथ्य विषय अन्तर्गत पर्दछन् । यसमा श्रृङ्गार, प्रेम, विरह, करूणा, उत्साहजस्ता भावहरू तथा विभिन्न विषयका अनुभवजन्य सन्देशहरू लोक जीवनबाट अगाँलिएका हुन्छन् । गीतमा कुनै न कुनै सन्देश हुन्छ, त्यो सन्देश नै गीतको मूल कथ्य विषय हो ।</w:t>
+      </w:r>
+    </w:p>
+    <w:p>
+      <w:pPr>
+        <w:autoSpaceDE w:val="0"/>
+        <w:autoSpaceDN w:val="0"/>
+        <w:spacing w:before="412" w:after="0" w:line="348" w:lineRule="exact"/>
+        <w:ind w:left="720"/>
+      </w:pPr>
+      <w:r>
+        <w:rPr>
+          <w:rFonts w:ascii="Mangal" w:hAnsi="Mangal" w:cs="Mangal"/>
+          <w:b/>
+        </w:rPr>
+        <w:t>ग</w:t>
+      </w:r>
+      <w:r>
+        <w:rPr>
+          <w:b/>
+        </w:rPr>
+        <w:t xml:space="preserve">) </w:t>
+      </w:r>
+      <w:proofErr w:type="spellStart"/>
+      <w:r>
+        <w:rPr>
+          <w:rFonts w:ascii="Mangal" w:hAnsi="Mangal" w:cs="Mangal"/>
+          <w:b/>
+        </w:rPr>
+        <w:t>चरन</w:t>
+      </w:r>
+      <w:proofErr w:type="spellEnd"/>
+      <w:r>
+        <w:rPr>
+          <w:b/>
+        </w:rPr>
+        <w:t xml:space="preserve"> </w:t>
+      </w:r>
+      <w:r>
+        <w:rPr>
+          <w:rFonts w:ascii="Mangal" w:hAnsi="Mangal" w:cs="Mangal"/>
+          <w:b/>
+        </w:rPr>
+        <w:t>र</w:t>
+      </w:r>
+      <w:r>
+        <w:rPr>
+          <w:b/>
+        </w:rPr>
+        <w:t xml:space="preserve"> </w:t>
+      </w:r>
+      <w:proofErr w:type="spellStart"/>
+      <w:r>
+        <w:rPr>
+          <w:rFonts w:ascii="Mangal" w:hAnsi="Mangal" w:cs="Mangal"/>
+          <w:b/>
+        </w:rPr>
+        <w:t>पद</w:t>
+      </w:r>
+      <w:proofErr w:type="spellEnd"/>
+    </w:p>
+    <w:p>
+      <w:pPr>
+        <w:autoSpaceDE w:val="0"/>
+        <w:autoSpaceDN w:val="0"/>
+        <w:spacing w:before="242" w:after="0" w:line="520" w:lineRule="exact"/>
+        <w:ind w:left="720" w:right="20"/>
+        <w:jc w:val="both"/>
+      </w:pPr>
+      <w:r>
+        <w:rPr>
+          <w:color w:val="F676FB"/>
+        </w:rPr>
+        <w:t xml:space="preserve">गीतका चरन वा पाउ हुन्छन् । गीतको एक चरन एक पाउ </w:t>
+      </w:r>
+      <w:r>
+        <w:rPr>
+          <w:color w:val="F676FB"/>
           <w:u w:val="thick"/>
         </w:rPr>
-        <w:t>हो ।</w:t>
-      </w:r>
-      <w:r>
-        <w:rPr>
-          <w:color w:val="C59DDC"/>
-        </w:rPr>
-        <w:t xml:space="preserve"> ती विभिन्न किसिमका लोकगीतलाई १/२ वाक्यमा विद्वानहरूले गहिरो अध्ययन अनुसन्धान गरी लोकगीतको वर्गीकरण गरेका छन् </w:t>
-      </w:r>
-      <w:r>
-        <w:rPr>
-          <w:color w:val="C59DDC"/>
+        <w:t>हो र</w:t>
+      </w:r>
+      <w:r>
+        <w:rPr>
+          <w:color w:val="F676FB"/>
+        </w:rPr>
+        <w:t xml:space="preserve"> यो गीतको स्वरुप अनुसार छोटो वा लामो हुन सक्छ </w:t>
+      </w:r>
+      <w:r>
+        <w:rPr>
+          <w:color w:val="F676FB"/>
           <w:u w:val="thick"/>
         </w:rPr>
-        <w:t>। यसमा श्रृङ्गार, प्रेम, विरह, करूणा, उत्साहजस्ता भावहरू तथा विभिन्न विषयका अनुभवजन्य सन्देशहरू लोक जीवनबाट अगाँलिएका हुन्छन् । गीतमा कुनै न कुनै सन्देश हुन्छ, त्यो सन्देश नै गीतको मूल कथ्य विषय हो ।</w:t>
+        <w:t>। प्रायः एउटा चरनको अर्को चरनसँग तुक मिलाइएको हुन्छ । यी दुई चरनमा पनि पहिलालाई फेद र दोस्रो चरनलाई टुप्पो भनिन्छ । केही गीतहरूमा दुवै चरन प्रासङ्गिक रूपले सम्बद्ध देखिन्छन् भने केही गीतमा ती असम्बद्ध पनि देखिन्छन् ।</w:t>
+      </w:r>
+    </w:p>
+    <w:p>
+      <w:pPr>
+        <w:autoSpaceDE w:val="0"/>
+        <w:autoSpaceDN w:val="0"/>
+        <w:spacing w:before="414" w:after="0" w:line="348" w:lineRule="exact"/>
+        <w:ind w:left="832"/>
+      </w:pPr>
+      <w:r>
+        <w:rPr>
+          <w:rFonts w:ascii="Mangal" w:hAnsi="Mangal" w:cs="Mangal"/>
+          <w:b/>
+        </w:rPr>
+        <w:t>घ</w:t>
+      </w:r>
+      <w:r>
+        <w:rPr>
+          <w:b/>
+        </w:rPr>
+        <w:t xml:space="preserve">) </w:t>
+      </w:r>
+      <w:proofErr w:type="spellStart"/>
+      <w:r>
+        <w:rPr>
+          <w:rFonts w:ascii="Mangal" w:hAnsi="Mangal" w:cs="Mangal"/>
+          <w:b/>
+        </w:rPr>
+        <w:t>स्थायी</w:t>
+      </w:r>
+      <w:proofErr w:type="spellEnd"/>
+      <w:r>
+        <w:rPr>
+          <w:b/>
+        </w:rPr>
+        <w:t xml:space="preserve"> </w:t>
+      </w:r>
+      <w:r>
+        <w:rPr>
+          <w:rFonts w:ascii="Mangal" w:hAnsi="Mangal" w:cs="Mangal"/>
+          <w:b/>
+        </w:rPr>
+        <w:t>र</w:t>
+      </w:r>
+      <w:r>
+        <w:rPr>
+          <w:b/>
+        </w:rPr>
+        <w:t xml:space="preserve"> </w:t>
+      </w:r>
+      <w:proofErr w:type="spellStart"/>
+      <w:r>
+        <w:rPr>
+          <w:rFonts w:ascii="Mangal" w:hAnsi="Mangal" w:cs="Mangal"/>
+          <w:b/>
+        </w:rPr>
+        <w:t>अन्तरा</w:t>
+      </w:r>
+      <w:proofErr w:type="spellEnd"/>
+    </w:p>
+    <w:p>
+      <w:pPr>
+        <w:autoSpaceDE w:val="0"/>
+        <w:autoSpaceDN w:val="0"/>
+        <w:spacing w:before="236" w:after="0" w:line="524" w:lineRule="exact"/>
+        <w:ind w:left="720"/>
+      </w:pPr>
+      <w:r>
+        <w:rPr>
+          <w:color w:val="9D8C86"/>
+        </w:rPr>
+        <w:t xml:space="preserve">स्थायी भनेको त्यो भाग हो जो पटकपटक दोह्रोयाइन्छ </w:t>
+      </w:r>
+      <w:r>
+        <w:rPr>
+          <w:color w:val="9D8C86"/>
+          <w:u w:val="thick"/>
+        </w:rPr>
+        <w:t>। गीत गाउँदासम्म भट्ट्याउनेहरूले यसैलाई भट्ट्याउँछन् यसैलाई रिटक, दुआ र</w:t>
+      </w:r>
+      <w:r>
+        <w:rPr>
+          <w:color w:val="9D8C86"/>
+        </w:rPr>
+        <w:t xml:space="preserve"> छोपुवा पनि भनिन्छ ।</w:t>
+      </w:r>
+    </w:p>
+    <w:p>
+      <w:pPr>
+        <w:autoSpaceDE w:val="0"/>
+        <w:autoSpaceDN w:val="0"/>
+        <w:spacing w:before="172" w:after="0" w:line="348" w:lineRule="exact"/>
+        <w:ind w:left="720"/>
+      </w:pPr>
+      <w:proofErr w:type="spellStart"/>
+      <w:r>
+        <w:rPr>
+          <w:rFonts w:ascii="Mangal" w:hAnsi="Mangal" w:cs="Mangal"/>
+        </w:rPr>
+        <w:t>कतै</w:t>
+      </w:r>
+      <w:proofErr w:type="spellEnd"/>
+      <w:r>
+        <w:t xml:space="preserve"> </w:t>
+      </w:r>
+      <w:proofErr w:type="spellStart"/>
+      <w:r>
+        <w:rPr>
+          <w:rFonts w:ascii="Mangal" w:hAnsi="Mangal" w:cs="Mangal"/>
+        </w:rPr>
+        <w:t>कतै</w:t>
+      </w:r>
+      <w:proofErr w:type="spellEnd"/>
+      <w:r>
+        <w:t xml:space="preserve"> </w:t>
+      </w:r>
+      <w:proofErr w:type="spellStart"/>
+      <w:r>
+        <w:rPr>
+          <w:rFonts w:ascii="Mangal" w:hAnsi="Mangal" w:cs="Mangal"/>
+        </w:rPr>
+        <w:t>यसलाई</w:t>
+      </w:r>
+      <w:proofErr w:type="spellEnd"/>
+      <w:r>
+        <w:t xml:space="preserve"> </w:t>
+      </w:r>
+      <w:proofErr w:type="spellStart"/>
+      <w:r>
+        <w:rPr>
+          <w:rFonts w:ascii="Mangal" w:hAnsi="Mangal" w:cs="Mangal"/>
+        </w:rPr>
+        <w:t>टेको</w:t>
+      </w:r>
+      <w:proofErr w:type="spellEnd"/>
+      <w:r>
+        <w:t xml:space="preserve"> </w:t>
+      </w:r>
+      <w:proofErr w:type="spellStart"/>
+      <w:r>
+        <w:rPr>
+          <w:rFonts w:ascii="Mangal" w:hAnsi="Mangal" w:cs="Mangal"/>
+        </w:rPr>
+        <w:t>पनि</w:t>
+      </w:r>
+      <w:proofErr w:type="spellEnd"/>
+      <w:r>
+        <w:t xml:space="preserve"> </w:t>
+      </w:r>
+      <w:proofErr w:type="spellStart"/>
+      <w:r>
+        <w:rPr>
+          <w:rFonts w:ascii="Mangal" w:hAnsi="Mangal" w:cs="Mangal"/>
+        </w:rPr>
+        <w:t>भनिन्छ</w:t>
+      </w:r>
+      <w:proofErr w:type="spellEnd"/>
+      <w:r>
+        <w:t xml:space="preserve"> </w:t>
+      </w:r>
+      <w:r>
+        <w:rPr>
+          <w:rFonts w:ascii="Mangal" w:hAnsi="Mangal" w:cs="Mangal"/>
+        </w:rPr>
+        <w:t>।</w:t>
+      </w:r>
+      <w:r>
+        <w:t xml:space="preserve"> </w:t>
+      </w:r>
+      <w:proofErr w:type="spellStart"/>
+      <w:r>
+        <w:rPr>
+          <w:rFonts w:ascii="Mangal" w:hAnsi="Mangal" w:cs="Mangal"/>
+        </w:rPr>
+        <w:t>जस्तैः</w:t>
+      </w:r>
+      <w:proofErr w:type="spellEnd"/>
+    </w:p>
+    <w:p>
+      <w:pPr>
+        <w:autoSpaceDE w:val="0"/>
+        <w:autoSpaceDN w:val="0"/>
+        <w:spacing w:before="834" w:after="0" w:line="322" w:lineRule="exact"/>
+        <w:ind w:right="4032"/>
+        <w:jc w:val="right"/>
+      </w:pPr>
+      <w:proofErr w:type="spellStart"/>
+      <w:r>
+        <w:rPr>
+          <w:rFonts w:ascii="Mangal" w:hAnsi="Mangal" w:cs="Mangal"/>
+        </w:rPr>
+        <w:t>ज्ञड</w:t>
+      </w:r>
+      <w:proofErr w:type="spellEnd"/>
+    </w:p>
+    <w:p>
+      <w:pPr>
+        <w:sectPr>
+          <w:pgSz w:w="11906" w:h="16838"/>
+          <w:pgMar w:top="730" w:right="1410" w:bottom="506" w:left="1440" w:header="720" w:footer="720" w:gutter="0"/>
+          <w:cols w:space="720" w:equalWidth="0">
+            <w:col w:w="9056" w:space="0"/>
+          </w:cols>
+          <w:docGrid w:linePitch="360"/>
+        </w:sectPr>
+      </w:pPr>
+    </w:p>
+    <w:p>
+      <w:pPr>
+        <w:autoSpaceDE w:val="0"/>
+        <w:autoSpaceDN w:val="0"/>
+        <w:spacing w:after="508" w:line="220" w:lineRule="exact"/>
+      </w:pPr>
+    </w:p>
+    <w:p>
+      <w:pPr>
+        <w:autoSpaceDE w:val="0"/>
+        <w:autoSpaceDN w:val="0"/>
+        <w:spacing w:after="0" w:line="348" w:lineRule="exact"/>
+        <w:ind w:left="832"/>
+      </w:pPr>
+      <w:r>
+        <w:t xml:space="preserve">– </w:t>
+      </w:r>
+      <w:proofErr w:type="spellStart"/>
+      <w:r>
+        <w:rPr>
+          <w:rFonts w:ascii="Mangal" w:hAnsi="Mangal" w:cs="Mangal"/>
+        </w:rPr>
+        <w:t>घर</w:t>
+      </w:r>
+      <w:proofErr w:type="spellEnd"/>
+      <w:r>
+        <w:t xml:space="preserve"> </w:t>
+      </w:r>
+      <w:r>
+        <w:rPr>
+          <w:rFonts w:ascii="Mangal" w:hAnsi="Mangal" w:cs="Mangal"/>
+        </w:rPr>
+        <w:t>त</w:t>
+      </w:r>
+      <w:r>
+        <w:t xml:space="preserve"> </w:t>
+      </w:r>
+      <w:proofErr w:type="spellStart"/>
+      <w:r>
+        <w:rPr>
+          <w:rFonts w:ascii="Mangal" w:hAnsi="Mangal" w:cs="Mangal"/>
+        </w:rPr>
+        <w:t>मेरो</w:t>
+      </w:r>
+      <w:proofErr w:type="spellEnd"/>
+      <w:r>
+        <w:t xml:space="preserve"> </w:t>
+      </w:r>
+      <w:proofErr w:type="spellStart"/>
+      <w:r>
+        <w:rPr>
+          <w:rFonts w:ascii="Mangal" w:hAnsi="Mangal" w:cs="Mangal"/>
+        </w:rPr>
+        <w:t>याँ</w:t>
+      </w:r>
+      <w:proofErr w:type="spellEnd"/>
+      <w:r>
+        <w:t xml:space="preserve"> </w:t>
+      </w:r>
+      <w:proofErr w:type="spellStart"/>
+      <w:r>
+        <w:rPr>
+          <w:rFonts w:ascii="Mangal" w:hAnsi="Mangal" w:cs="Mangal"/>
+        </w:rPr>
+        <w:t>होइन</w:t>
+      </w:r>
+      <w:proofErr w:type="spellEnd"/>
+      <w:r>
+        <w:t xml:space="preserve"> </w:t>
+      </w:r>
+      <w:proofErr w:type="spellStart"/>
+      <w:r>
+        <w:rPr>
+          <w:rFonts w:ascii="Mangal" w:hAnsi="Mangal" w:cs="Mangal"/>
+        </w:rPr>
+        <w:t>लम्जुङ</w:t>
+      </w:r>
+      <w:proofErr w:type="spellEnd"/>
+      <w:r>
+        <w:t>......</w:t>
+      </w:r>
+    </w:p>
+    <w:p>
+      <w:pPr>
+        <w:autoSpaceDE w:val="0"/>
+        <w:autoSpaceDN w:val="0"/>
+        <w:spacing w:before="292" w:after="0" w:line="348" w:lineRule="exact"/>
+        <w:ind w:left="720"/>
+      </w:pPr>
+      <w:r>
+        <w:t xml:space="preserve">– </w:t>
+      </w:r>
+      <w:proofErr w:type="spellStart"/>
+      <w:r>
+        <w:rPr>
+          <w:rFonts w:ascii="Mangal" w:hAnsi="Mangal" w:cs="Mangal"/>
+        </w:rPr>
+        <w:t>ढाका</w:t>
+      </w:r>
+      <w:proofErr w:type="spellEnd"/>
+      <w:r>
+        <w:t xml:space="preserve"> </w:t>
+      </w:r>
+      <w:proofErr w:type="spellStart"/>
+      <w:r>
+        <w:rPr>
+          <w:rFonts w:ascii="Mangal" w:hAnsi="Mangal" w:cs="Mangal"/>
+        </w:rPr>
+        <w:t>टोपी</w:t>
+      </w:r>
+      <w:proofErr w:type="spellEnd"/>
+      <w:r>
+        <w:t xml:space="preserve"> </w:t>
+      </w:r>
+      <w:proofErr w:type="spellStart"/>
+      <w:r>
+        <w:rPr>
+          <w:rFonts w:ascii="Mangal" w:hAnsi="Mangal" w:cs="Mangal"/>
+        </w:rPr>
+        <w:t>धोएर</w:t>
+      </w:r>
+      <w:proofErr w:type="spellEnd"/>
+      <w:r>
+        <w:t xml:space="preserve"> </w:t>
+      </w:r>
+      <w:proofErr w:type="spellStart"/>
+      <w:r>
+        <w:rPr>
+          <w:rFonts w:ascii="Mangal" w:hAnsi="Mangal" w:cs="Mangal"/>
+        </w:rPr>
+        <w:t>निचार</w:t>
+      </w:r>
+      <w:proofErr w:type="spellEnd"/>
+      <w:r>
+        <w:t xml:space="preserve"> ....</w:t>
+      </w:r>
+    </w:p>
+    <w:p>
+      <w:pPr>
+        <w:autoSpaceDE w:val="0"/>
+        <w:autoSpaceDN w:val="0"/>
+        <w:spacing w:before="120" w:after="0" w:line="522" w:lineRule="exact"/>
+        <w:ind w:left="832" w:right="288"/>
+      </w:pPr>
+      <w:r>
+        <w:t xml:space="preserve">– </w:t>
+      </w:r>
+      <w:r>
+        <w:rPr>
+          <w:rFonts w:ascii="Mangal" w:hAnsi="Mangal" w:cs="Mangal"/>
+        </w:rPr>
+        <w:t>ए</w:t>
+      </w:r>
+      <w:r>
+        <w:t xml:space="preserve"> </w:t>
+      </w:r>
+      <w:proofErr w:type="spellStart"/>
+      <w:r>
+        <w:rPr>
+          <w:rFonts w:ascii="Mangal" w:hAnsi="Mangal" w:cs="Mangal"/>
+        </w:rPr>
+        <w:t>दिदी</w:t>
+      </w:r>
+      <w:proofErr w:type="spellEnd"/>
+      <w:r>
+        <w:t xml:space="preserve"> </w:t>
+      </w:r>
+      <w:proofErr w:type="spellStart"/>
+      <w:r>
+        <w:rPr>
+          <w:rFonts w:ascii="Mangal" w:hAnsi="Mangal" w:cs="Mangal"/>
+        </w:rPr>
+        <w:t>पोइ</w:t>
+      </w:r>
+      <w:proofErr w:type="spellEnd"/>
+      <w:r>
+        <w:t xml:space="preserve"> </w:t>
+      </w:r>
+      <w:proofErr w:type="spellStart"/>
+      <w:r>
+        <w:rPr>
+          <w:rFonts w:ascii="Mangal" w:hAnsi="Mangal" w:cs="Mangal"/>
+        </w:rPr>
+        <w:t>प्रयो</w:t>
+      </w:r>
+      <w:proofErr w:type="spellEnd"/>
+      <w:r>
+        <w:t xml:space="preserve"> </w:t>
+      </w:r>
+      <w:proofErr w:type="spellStart"/>
+      <w:r>
+        <w:rPr>
+          <w:rFonts w:ascii="Mangal" w:hAnsi="Mangal" w:cs="Mangal"/>
+        </w:rPr>
+        <w:t>काले</w:t>
+      </w:r>
+      <w:proofErr w:type="spellEnd"/>
+      <w:r>
+        <w:t xml:space="preserve"> .... </w:t>
+      </w:r>
+      <w:r>
+        <w:br/>
+      </w:r>
+      <w:proofErr w:type="spellStart"/>
+      <w:r>
+        <w:rPr>
+          <w:rFonts w:ascii="Mangal" w:hAnsi="Mangal" w:cs="Mangal"/>
+        </w:rPr>
+        <w:t>गीतको</w:t>
+      </w:r>
+      <w:proofErr w:type="spellEnd"/>
+      <w:r>
+        <w:t xml:space="preserve"> </w:t>
+      </w:r>
+      <w:proofErr w:type="spellStart"/>
+      <w:r>
+        <w:rPr>
+          <w:rFonts w:ascii="Mangal" w:hAnsi="Mangal" w:cs="Mangal"/>
+        </w:rPr>
+        <w:t>क्रमैसँग</w:t>
+      </w:r>
+      <w:proofErr w:type="spellEnd"/>
+      <w:r>
+        <w:t xml:space="preserve"> </w:t>
+      </w:r>
+      <w:proofErr w:type="spellStart"/>
+      <w:r>
+        <w:rPr>
+          <w:rFonts w:ascii="Mangal" w:hAnsi="Mangal" w:cs="Mangal"/>
+        </w:rPr>
+        <w:t>अघि</w:t>
+      </w:r>
+      <w:proofErr w:type="spellEnd"/>
+      <w:r>
+        <w:t xml:space="preserve"> </w:t>
+      </w:r>
+      <w:proofErr w:type="spellStart"/>
+      <w:r>
+        <w:rPr>
+          <w:rFonts w:ascii="Mangal" w:hAnsi="Mangal" w:cs="Mangal"/>
+        </w:rPr>
+        <w:t>बढ्दै</w:t>
+      </w:r>
+      <w:proofErr w:type="spellEnd"/>
+      <w:r>
+        <w:t xml:space="preserve"> </w:t>
+      </w:r>
+      <w:proofErr w:type="spellStart"/>
+      <w:r>
+        <w:rPr>
+          <w:rFonts w:ascii="Mangal" w:hAnsi="Mangal" w:cs="Mangal"/>
+        </w:rPr>
+        <w:t>जाने</w:t>
+      </w:r>
+      <w:proofErr w:type="spellEnd"/>
+      <w:r>
+        <w:t xml:space="preserve"> </w:t>
+      </w:r>
+      <w:proofErr w:type="spellStart"/>
+      <w:r>
+        <w:rPr>
+          <w:rFonts w:ascii="Mangal" w:hAnsi="Mangal" w:cs="Mangal"/>
+        </w:rPr>
+        <w:t>अंशलाई</w:t>
+      </w:r>
+      <w:proofErr w:type="spellEnd"/>
+      <w:r>
+        <w:t xml:space="preserve"> </w:t>
+      </w:r>
+      <w:proofErr w:type="spellStart"/>
+      <w:proofErr w:type="gramStart"/>
+      <w:r>
+        <w:rPr>
+          <w:rFonts w:ascii="Mangal" w:hAnsi="Mangal" w:cs="Mangal"/>
+        </w:rPr>
+        <w:t>अन्तरा</w:t>
+      </w:r>
+      <w:proofErr w:type="spellEnd"/>
+      <w:r>
+        <w:t xml:space="preserve">  </w:t>
+      </w:r>
+      <w:proofErr w:type="spellStart"/>
+      <w:r>
+        <w:rPr>
+          <w:rFonts w:ascii="Mangal" w:hAnsi="Mangal" w:cs="Mangal"/>
+        </w:rPr>
+        <w:t>भनिन्छ</w:t>
+      </w:r>
+      <w:proofErr w:type="spellEnd"/>
+      <w:proofErr w:type="gramEnd"/>
+      <w:r>
+        <w:t xml:space="preserve"> </w:t>
+      </w:r>
+      <w:r>
+        <w:rPr>
+          <w:rFonts w:ascii="Mangal" w:hAnsi="Mangal" w:cs="Mangal"/>
+        </w:rPr>
+        <w:t>।</w:t>
+      </w:r>
+      <w:r>
+        <w:t xml:space="preserve"> </w:t>
+      </w:r>
+      <w:proofErr w:type="spellStart"/>
+      <w:r>
+        <w:rPr>
+          <w:rFonts w:ascii="Mangal" w:hAnsi="Mangal" w:cs="Mangal"/>
+        </w:rPr>
+        <w:t>अन्तरा</w:t>
+      </w:r>
+      <w:proofErr w:type="spellEnd"/>
+      <w:r>
+        <w:t xml:space="preserve">  </w:t>
+      </w:r>
+      <w:proofErr w:type="spellStart"/>
+      <w:r>
+        <w:rPr>
+          <w:rFonts w:ascii="Mangal" w:hAnsi="Mangal" w:cs="Mangal"/>
+        </w:rPr>
+        <w:t>दोहोरिँदैन</w:t>
+      </w:r>
+      <w:proofErr w:type="spellEnd"/>
+      <w:r>
+        <w:t xml:space="preserve"> </w:t>
+      </w:r>
+      <w:r>
+        <w:rPr>
+          <w:rFonts w:ascii="Mangal" w:hAnsi="Mangal" w:cs="Mangal"/>
+        </w:rPr>
+        <w:t>।</w:t>
+      </w:r>
+    </w:p>
+    <w:p>
+      <w:pPr>
+        <w:autoSpaceDE w:val="0"/>
+        <w:autoSpaceDN w:val="0"/>
+        <w:spacing w:before="412" w:after="0" w:line="350" w:lineRule="exact"/>
+        <w:ind w:left="720"/>
+      </w:pPr>
+      <w:r>
+        <w:rPr>
+          <w:color w:val="F676FB"/>
+        </w:rPr>
+        <w:t xml:space="preserve">ङ) रहनी, </w:t>
+      </w:r>
+      <w:r>
+        <w:rPr>
+          <w:color w:val="F676FB"/>
+          <w:u w:val="thick"/>
+        </w:rPr>
+        <w:t>बथन र</w:t>
+      </w:r>
+      <w:r>
+        <w:rPr>
+          <w:color w:val="F676FB"/>
+        </w:rPr>
+        <w:t xml:space="preserve"> थेगो</w:t>
       </w:r>
     </w:p>
     <w:p>
@@ -51,30 +723,488 @@
         <w:spacing w:before="238" w:after="0" w:line="522" w:lineRule="exact"/>
         <w:ind w:left="720" w:right="20" w:firstLine="112"/>
         <w:jc w:val="both"/>
-        <w:rPr>
-          <w:rFonts w:ascii="Mangal" w:hAnsi="Mangal" w:cs="Mangal"/>
-          <w:lang w:bidi="hi-IN"/>
-        </w:rPr>
       </w:pPr>
       <w:r>
         <w:rPr>
-          <w:color w:val="C59DDC"/>
+          <w:color w:val="F676FB"/>
+        </w:rPr>
+        <w:t xml:space="preserve">लोकगीतमा बिचबिचमा आउने शब्दलाई रहनी, बथन वा थेगो पनि भनिन्छ </w:t>
+      </w:r>
+      <w:r>
+        <w:rPr>
+          <w:color w:val="F676FB"/>
           <w:u w:val="thick"/>
         </w:rPr>
-        <w:t>लोकगीतमा बिचबिचमा आउने शब्दलाई रहनी, बथन वा थेगो पनि भनिन्छ । यस्ता शब्दहरूमध्ये कति सार्थक हुन्छन् भने कतिको शब्दार्थ खुट्ट्याउन गाह्रो पनि पर्न सक्छ । यिनमा केही सम्बोधनका रुपमा देखिन्छन् र केही चाहिँ अनुकरणात्मक र उद्गारबोधक शब्द पनि हुन्छन् । यस्ता बथन र रहनीले  गीतको प्रवाह र छन्द निर्माणमा, महत्त्वपूर्ण  भूमिका खेल्छन् । उदाहरणका निम्ति ए कान्छी, ए साइँली, हाइगोरी,  निर्माया लालीमै, रेलीमाइँ, नानीलै, सालैज्यु, भेना,  साली, साहिँला, कान्छा जस्ता शब्द सम्बोधन जस्ता शब्दहरूलाई  प्रस्तुत गर्न सकिन्छ । जस्तैः</w:t>
-      </w:r>
+        <w:t>। यस्ता शब्दहरूमध्ये कति सार्थक हुन्छन् भने कतिको शब्दार्थ खुट्ट्याउन गाह्रो पनि पर्न सक्छ । यिनमा केही</w:t>
+      </w:r>
+      <w:r>
+        <w:rPr>
+          <w:color w:val="F676FB"/>
+        </w:rPr>
+        <w:t xml:space="preserve"> सम्बोधनका रुपमा देखिन्छन् </w:t>
+      </w:r>
+      <w:r>
+        <w:rPr>
+          <w:color w:val="F676FB"/>
+          <w:u w:val="thick"/>
+        </w:rPr>
+        <w:t>र केही</w:t>
+      </w:r>
+      <w:r>
+        <w:rPr>
+          <w:color w:val="F676FB"/>
+        </w:rPr>
+        <w:t xml:space="preserve"> चाहिँ अनुकरणात्मक र उद्गारबोधक शब्द </w:t>
+      </w:r>
+      <w:r>
+        <w:rPr>
+          <w:color w:val="F676FB"/>
+          <w:u w:val="thick"/>
+        </w:rPr>
+        <w:t>पनि हुन्छन् । यस्ता बथन र रहनीले  गीतको प्रवाह र छन्द निर्माणमा, महत्त्वपूर्ण  भूमिका खेल्छन् ।</w:t>
+      </w:r>
+      <w:r>
+        <w:rPr>
+          <w:color w:val="F676FB"/>
+        </w:rPr>
+        <w:t xml:space="preserve"> उदाहरणका निम्ति ए कान्छी, ए साइँली, हाइगोरी,  निर्माया लालीमै, रेलीमाइँ, नानीलै, सालैज्यु, भेना,  साली, साहिँला, कान्छा जस्ता शब्द सम्बोधन जस्ता शब्दहरूलाई  प्रस्तुत गर्न सकिन्छ । जस्तैः</w:t>
+      </w:r>
+    </w:p>
+    <w:p>
+      <w:pPr>
+        <w:autoSpaceDE w:val="0"/>
+        <w:autoSpaceDN w:val="0"/>
+        <w:spacing w:before="414" w:after="0" w:line="348" w:lineRule="exact"/>
+        <w:ind w:left="720"/>
+      </w:pPr>
+      <w:r>
+        <w:rPr>
+          <w:rFonts w:ascii="Mangal" w:hAnsi="Mangal" w:cs="Mangal"/>
+          <w:b/>
+        </w:rPr>
+        <w:t>च</w:t>
+      </w:r>
+      <w:r>
+        <w:rPr>
+          <w:b/>
+        </w:rPr>
+        <w:t xml:space="preserve">) </w:t>
+      </w:r>
+      <w:proofErr w:type="spellStart"/>
+      <w:r>
+        <w:rPr>
+          <w:rFonts w:ascii="Mangal" w:hAnsi="Mangal" w:cs="Mangal"/>
+          <w:b/>
+        </w:rPr>
+        <w:t>लय</w:t>
+      </w:r>
+      <w:proofErr w:type="spellEnd"/>
+      <w:r>
+        <w:rPr>
+          <w:b/>
+        </w:rPr>
+        <w:t xml:space="preserve"> </w:t>
+      </w:r>
+      <w:proofErr w:type="spellStart"/>
+      <w:r>
+        <w:rPr>
+          <w:rFonts w:ascii="Mangal" w:hAnsi="Mangal" w:cs="Mangal"/>
+          <w:b/>
+        </w:rPr>
+        <w:t>वा</w:t>
+      </w:r>
+      <w:proofErr w:type="spellEnd"/>
+      <w:r>
+        <w:rPr>
+          <w:b/>
+        </w:rPr>
+        <w:t xml:space="preserve"> </w:t>
+      </w:r>
+      <w:proofErr w:type="spellStart"/>
+      <w:r>
+        <w:rPr>
+          <w:rFonts w:ascii="Mangal" w:hAnsi="Mangal" w:cs="Mangal"/>
+          <w:b/>
+        </w:rPr>
+        <w:t>भाका</w:t>
+      </w:r>
+      <w:proofErr w:type="spellEnd"/>
     </w:p>
     <w:p>
       <w:pPr>
         <w:autoSpaceDE w:val="0"/>
         <w:autoSpaceDN w:val="0"/>
         <w:spacing w:before="238" w:after="0" w:line="522" w:lineRule="exact"/>
-        <w:ind w:left="720" w:right="20" w:firstLine="112"/>
+        <w:ind w:left="720" w:right="24"/>
         <w:jc w:val="both"/>
-        <w:rPr>
-          <w:rFonts w:ascii="Mangal" w:hAnsi="Mangal" w:cs="Mangal"/>
-          <w:lang w:bidi="hi-IN"/>
-        </w:rPr>
+      </w:pPr>
+      <w:proofErr w:type="spellStart"/>
+      <w:r>
+        <w:rPr>
+          <w:rFonts w:ascii="Mangal" w:hAnsi="Mangal" w:cs="Mangal"/>
+        </w:rPr>
+        <w:t>लोकगीतको</w:t>
+      </w:r>
+      <w:proofErr w:type="spellEnd"/>
+      <w:r>
+        <w:t xml:space="preserve"> </w:t>
+      </w:r>
+      <w:proofErr w:type="spellStart"/>
+      <w:r>
+        <w:rPr>
+          <w:rFonts w:ascii="Mangal" w:hAnsi="Mangal" w:cs="Mangal"/>
+        </w:rPr>
+        <w:t>विकासमा</w:t>
+      </w:r>
+      <w:proofErr w:type="spellEnd"/>
+      <w:r>
+        <w:t xml:space="preserve"> </w:t>
+      </w:r>
+      <w:proofErr w:type="spellStart"/>
+      <w:r>
+        <w:rPr>
+          <w:rFonts w:ascii="Mangal" w:hAnsi="Mangal" w:cs="Mangal"/>
+        </w:rPr>
+        <w:t>लयको</w:t>
+      </w:r>
+      <w:proofErr w:type="spellEnd"/>
+      <w:r>
+        <w:t xml:space="preserve"> </w:t>
+      </w:r>
+      <w:proofErr w:type="spellStart"/>
+      <w:r>
+        <w:rPr>
+          <w:rFonts w:ascii="Mangal" w:hAnsi="Mangal" w:cs="Mangal"/>
+        </w:rPr>
+        <w:t>महत्त्वपूर्ण</w:t>
+      </w:r>
+      <w:proofErr w:type="spellEnd"/>
+      <w:r>
+        <w:t xml:space="preserve"> </w:t>
+      </w:r>
+      <w:proofErr w:type="spellStart"/>
+      <w:r>
+        <w:rPr>
+          <w:rFonts w:ascii="Mangal" w:hAnsi="Mangal" w:cs="Mangal"/>
+        </w:rPr>
+        <w:t>भूमिका</w:t>
+      </w:r>
+      <w:proofErr w:type="spellEnd"/>
+      <w:r>
+        <w:t xml:space="preserve"> </w:t>
+      </w:r>
+      <w:proofErr w:type="spellStart"/>
+      <w:r>
+        <w:rPr>
+          <w:rFonts w:ascii="Mangal" w:hAnsi="Mangal" w:cs="Mangal"/>
+        </w:rPr>
+        <w:t>हुन्छ</w:t>
+      </w:r>
+      <w:proofErr w:type="spellEnd"/>
+      <w:r>
+        <w:t xml:space="preserve"> </w:t>
+      </w:r>
+      <w:r>
+        <w:rPr>
+          <w:rFonts w:ascii="Mangal" w:hAnsi="Mangal" w:cs="Mangal"/>
+        </w:rPr>
+        <w:t>।</w:t>
+      </w:r>
+      <w:r>
+        <w:t xml:space="preserve"> </w:t>
+      </w:r>
+      <w:proofErr w:type="spellStart"/>
+      <w:r>
+        <w:rPr>
+          <w:rFonts w:ascii="Mangal" w:hAnsi="Mangal" w:cs="Mangal"/>
+        </w:rPr>
+        <w:t>यसले</w:t>
+      </w:r>
+      <w:proofErr w:type="spellEnd"/>
+      <w:r>
+        <w:t xml:space="preserve"> </w:t>
+      </w:r>
+      <w:proofErr w:type="spellStart"/>
+      <w:r>
+        <w:rPr>
+          <w:rFonts w:ascii="Mangal" w:hAnsi="Mangal" w:cs="Mangal"/>
+        </w:rPr>
+        <w:t>लोकगीतमा</w:t>
+      </w:r>
+      <w:proofErr w:type="spellEnd"/>
+      <w:r>
+        <w:t xml:space="preserve"> </w:t>
+      </w:r>
+      <w:proofErr w:type="spellStart"/>
+      <w:r>
+        <w:rPr>
+          <w:rFonts w:ascii="Mangal" w:hAnsi="Mangal" w:cs="Mangal"/>
+        </w:rPr>
+        <w:t>ध्वनिहरूको</w:t>
+      </w:r>
+      <w:proofErr w:type="spellEnd"/>
+      <w:r>
+        <w:t xml:space="preserve"> </w:t>
+      </w:r>
+      <w:proofErr w:type="spellStart"/>
+      <w:r>
+        <w:rPr>
+          <w:rFonts w:ascii="Mangal" w:hAnsi="Mangal" w:cs="Mangal"/>
+        </w:rPr>
+        <w:t>मात्रा</w:t>
+      </w:r>
+      <w:proofErr w:type="spellEnd"/>
+      <w:r>
+        <w:t xml:space="preserve">, </w:t>
+      </w:r>
+      <w:proofErr w:type="spellStart"/>
+      <w:r>
+        <w:rPr>
+          <w:rFonts w:ascii="Mangal" w:hAnsi="Mangal" w:cs="Mangal"/>
+        </w:rPr>
+        <w:t>कम</w:t>
+      </w:r>
+      <w:proofErr w:type="spellEnd"/>
+      <w:r>
+        <w:t xml:space="preserve"> </w:t>
+      </w:r>
+      <w:proofErr w:type="spellStart"/>
+      <w:r>
+        <w:rPr>
+          <w:rFonts w:ascii="Mangal" w:hAnsi="Mangal" w:cs="Mangal"/>
+        </w:rPr>
+        <w:t>निर्धारण</w:t>
+      </w:r>
+      <w:proofErr w:type="spellEnd"/>
+      <w:r>
+        <w:t xml:space="preserve"> </w:t>
+      </w:r>
+      <w:proofErr w:type="spellStart"/>
+      <w:r>
+        <w:rPr>
+          <w:rFonts w:ascii="Mangal" w:hAnsi="Mangal" w:cs="Mangal"/>
+        </w:rPr>
+        <w:t>गर्ने</w:t>
+      </w:r>
+      <w:proofErr w:type="spellEnd"/>
+      <w:r>
+        <w:t xml:space="preserve"> </w:t>
+      </w:r>
+      <w:proofErr w:type="spellStart"/>
+      <w:r>
+        <w:rPr>
+          <w:rFonts w:ascii="Mangal" w:hAnsi="Mangal" w:cs="Mangal"/>
+        </w:rPr>
+        <w:t>तथा</w:t>
+      </w:r>
+      <w:proofErr w:type="spellEnd"/>
+      <w:r>
+        <w:t xml:space="preserve"> </w:t>
+      </w:r>
+      <w:proofErr w:type="spellStart"/>
+      <w:r>
+        <w:rPr>
+          <w:rFonts w:ascii="Mangal" w:hAnsi="Mangal" w:cs="Mangal"/>
+        </w:rPr>
+        <w:t>आन्तरिक</w:t>
+      </w:r>
+      <w:proofErr w:type="spellEnd"/>
+      <w:r>
+        <w:t xml:space="preserve"> </w:t>
+      </w:r>
+      <w:proofErr w:type="spellStart"/>
+      <w:r>
+        <w:rPr>
+          <w:rFonts w:ascii="Mangal" w:hAnsi="Mangal" w:cs="Mangal"/>
+        </w:rPr>
+        <w:t>सङ्गीत</w:t>
+      </w:r>
+      <w:proofErr w:type="spellEnd"/>
+      <w:r>
+        <w:t xml:space="preserve"> </w:t>
+      </w:r>
+      <w:proofErr w:type="spellStart"/>
+      <w:r>
+        <w:rPr>
+          <w:rFonts w:ascii="Mangal" w:hAnsi="Mangal" w:cs="Mangal"/>
+        </w:rPr>
+        <w:t>निर्धारण</w:t>
+      </w:r>
+      <w:proofErr w:type="spellEnd"/>
+      <w:r>
+        <w:t xml:space="preserve"> </w:t>
+      </w:r>
+      <w:proofErr w:type="spellStart"/>
+      <w:r>
+        <w:rPr>
+          <w:rFonts w:ascii="Mangal" w:hAnsi="Mangal" w:cs="Mangal"/>
+        </w:rPr>
+        <w:t>गर्ने</w:t>
+      </w:r>
+      <w:proofErr w:type="spellEnd"/>
+      <w:r>
+        <w:t xml:space="preserve"> </w:t>
+      </w:r>
+      <w:proofErr w:type="spellStart"/>
+      <w:r>
+        <w:rPr>
+          <w:rFonts w:ascii="Mangal" w:hAnsi="Mangal" w:cs="Mangal"/>
+        </w:rPr>
+        <w:t>काम</w:t>
+      </w:r>
+      <w:proofErr w:type="spellEnd"/>
+      <w:r>
+        <w:t xml:space="preserve"> </w:t>
+      </w:r>
+      <w:proofErr w:type="spellStart"/>
+      <w:r>
+        <w:rPr>
+          <w:rFonts w:ascii="Mangal" w:hAnsi="Mangal" w:cs="Mangal"/>
+        </w:rPr>
+        <w:t>गर्दछ</w:t>
+      </w:r>
+      <w:proofErr w:type="spellEnd"/>
+      <w:r>
+        <w:t xml:space="preserve"> </w:t>
+      </w:r>
+      <w:r>
+        <w:rPr>
+          <w:rFonts w:ascii="Mangal" w:hAnsi="Mangal" w:cs="Mangal"/>
+        </w:rPr>
+        <w:t>।</w:t>
+      </w:r>
+      <w:r>
+        <w:t xml:space="preserve"> </w:t>
+      </w:r>
+      <w:proofErr w:type="spellStart"/>
+      <w:r>
+        <w:rPr>
+          <w:rFonts w:ascii="Mangal" w:hAnsi="Mangal" w:cs="Mangal"/>
+        </w:rPr>
+        <w:t>लोक</w:t>
+      </w:r>
+      <w:proofErr w:type="spellEnd"/>
+      <w:r>
+        <w:t xml:space="preserve"> </w:t>
+      </w:r>
+      <w:proofErr w:type="spellStart"/>
+      <w:r>
+        <w:rPr>
+          <w:rFonts w:ascii="Mangal" w:hAnsi="Mangal" w:cs="Mangal"/>
+        </w:rPr>
+        <w:t>जीवनमा</w:t>
+      </w:r>
+      <w:proofErr w:type="spellEnd"/>
+      <w:r>
+        <w:t xml:space="preserve"> </w:t>
+      </w:r>
+      <w:proofErr w:type="spellStart"/>
+      <w:r>
+        <w:rPr>
+          <w:rFonts w:ascii="Mangal" w:hAnsi="Mangal" w:cs="Mangal"/>
+        </w:rPr>
+        <w:t>गाइने</w:t>
+      </w:r>
+      <w:proofErr w:type="spellEnd"/>
+      <w:r>
+        <w:t xml:space="preserve"> </w:t>
+      </w:r>
+      <w:proofErr w:type="spellStart"/>
+      <w:r>
+        <w:rPr>
+          <w:rFonts w:ascii="Mangal" w:hAnsi="Mangal" w:cs="Mangal"/>
+        </w:rPr>
+        <w:t>खास</w:t>
+      </w:r>
+      <w:proofErr w:type="spellEnd"/>
+      <w:r>
+        <w:t xml:space="preserve"> </w:t>
+      </w:r>
+      <w:proofErr w:type="spellStart"/>
+      <w:r>
+        <w:rPr>
+          <w:rFonts w:ascii="Mangal" w:hAnsi="Mangal" w:cs="Mangal"/>
+        </w:rPr>
+        <w:t>शैली</w:t>
+      </w:r>
+      <w:proofErr w:type="spellEnd"/>
+      <w:r>
+        <w:t xml:space="preserve"> </w:t>
+      </w:r>
+      <w:proofErr w:type="spellStart"/>
+      <w:r>
+        <w:rPr>
+          <w:rFonts w:ascii="Mangal" w:hAnsi="Mangal" w:cs="Mangal"/>
+        </w:rPr>
+        <w:t>नै</w:t>
+      </w:r>
+      <w:proofErr w:type="spellEnd"/>
+      <w:r>
+        <w:t xml:space="preserve"> </w:t>
+      </w:r>
+      <w:proofErr w:type="spellStart"/>
+      <w:r>
+        <w:rPr>
+          <w:rFonts w:ascii="Mangal" w:hAnsi="Mangal" w:cs="Mangal"/>
+        </w:rPr>
+        <w:t>भाका</w:t>
+      </w:r>
+      <w:proofErr w:type="spellEnd"/>
+      <w:r>
+        <w:t xml:space="preserve"> </w:t>
+      </w:r>
+      <w:proofErr w:type="spellStart"/>
+      <w:r>
+        <w:rPr>
+          <w:rFonts w:ascii="Mangal" w:hAnsi="Mangal" w:cs="Mangal"/>
+        </w:rPr>
+        <w:t>हो</w:t>
+      </w:r>
+      <w:proofErr w:type="spellEnd"/>
+      <w:r>
+        <w:t xml:space="preserve"> </w:t>
+      </w:r>
+      <w:r>
+        <w:rPr>
+          <w:rFonts w:ascii="Mangal" w:hAnsi="Mangal" w:cs="Mangal"/>
+        </w:rPr>
+        <w:t>।</w:t>
+      </w:r>
+    </w:p>
+    <w:p>
+      <w:pPr>
+        <w:autoSpaceDE w:val="0"/>
+        <w:autoSpaceDN w:val="0"/>
+        <w:spacing w:before="1434" w:after="0" w:line="322" w:lineRule="exact"/>
+        <w:ind w:right="4042"/>
+        <w:jc w:val="right"/>
+      </w:pPr>
+      <w:proofErr w:type="spellStart"/>
+      <w:r>
+        <w:rPr>
+          <w:rFonts w:ascii="Mangal" w:hAnsi="Mangal" w:cs="Mangal"/>
+        </w:rPr>
+        <w:t>ज्ञढ</w:t>
+      </w:r>
+      <w:proofErr w:type="spellEnd"/>
+    </w:p>
+    <w:p>
+      <w:pPr>
+        <w:sectPr>
+          <w:pgSz w:w="11906" w:h="16838"/>
+          <w:pgMar w:top="730" w:right="1408" w:bottom="506" w:left="1440" w:header="720" w:footer="720" w:gutter="0"/>
+          <w:cols w:space="720" w:equalWidth="0">
+            <w:col w:w="9058" w:space="0"/>
+          </w:cols>
+          <w:docGrid w:linePitch="360"/>
+        </w:sectPr>
+      </w:pPr>
+    </w:p>
+    <w:p>
+      <w:pPr>
+        <w:autoSpaceDE w:val="0"/>
+        <w:autoSpaceDN w:val="0"/>
+        <w:spacing w:after="508" w:line="220" w:lineRule="exact"/>
       </w:pPr>
     </w:p>
     <w:p>
@@ -82,95 +1212,773 @@
         <w:autoSpaceDE w:val="0"/>
         <w:autoSpaceDN w:val="0"/>
         <w:spacing w:before="238" w:after="0" w:line="522" w:lineRule="exact"/>
-        <w:ind w:left="720" w:right="20" w:firstLine="112"/>
+        <w:ind w:left="720" w:right="22"/>
         <w:jc w:val="both"/>
-        <w:rPr>
-          <w:rFonts w:ascii="Mangal" w:hAnsi="Mangal" w:cs="Mangal"/>
-          <w:lang w:bidi="hi-IN"/>
-        </w:rPr>
       </w:pPr>
-      <w:r>
-        <w:rPr>
-          <w:rFonts w:ascii="Mangal" w:hAnsi="Mangal" w:cs="Mangal"/>
-          <w:cs/>
-          <w:lang w:bidi="hi-IN"/>
-        </w:rPr>
-        <w:t>उनले नेपाली कांग्रेसलाई जनताको दुःख र सुखको साथी बनाउनु पर्ने बताए । कांग्रेस रुपन्देहीका सभापति रामकृष्ण खाणले पार्टीमा गुटबन्दीको सिर्जना हुन नदिन र पार्टीप्रति आकर्षण बढाउन पार्टीको तर्फबाट उपलब्ध गराइने हरेक पदका लागि एउटा व्यक्तिलाई दुई कार्यकालभन्दा बढी उम्मेदवार हुन नपाइने नियम लागू गरिनु पर्ने बताए ।</w:t>
-      </w:r>
+      <w:proofErr w:type="spellStart"/>
+      <w:r>
+        <w:rPr>
+          <w:rFonts w:ascii="Mangal" w:hAnsi="Mangal" w:cs="Mangal"/>
+        </w:rPr>
+        <w:t>कुनै</w:t>
+      </w:r>
+      <w:proofErr w:type="spellEnd"/>
+      <w:r>
+        <w:t xml:space="preserve"> </w:t>
+      </w:r>
+      <w:r>
+        <w:rPr>
+          <w:rFonts w:ascii="Mangal" w:hAnsi="Mangal" w:cs="Mangal"/>
+        </w:rPr>
+        <w:t>न</w:t>
+      </w:r>
+      <w:r>
+        <w:t xml:space="preserve"> </w:t>
+      </w:r>
+      <w:proofErr w:type="spellStart"/>
+      <w:r>
+        <w:rPr>
+          <w:rFonts w:ascii="Mangal" w:hAnsi="Mangal" w:cs="Mangal"/>
+        </w:rPr>
+        <w:t>कुनै</w:t>
+      </w:r>
+      <w:proofErr w:type="spellEnd"/>
+      <w:r>
+        <w:t xml:space="preserve"> </w:t>
+      </w:r>
+      <w:proofErr w:type="spellStart"/>
+      <w:r>
+        <w:rPr>
+          <w:rFonts w:ascii="Mangal" w:hAnsi="Mangal" w:cs="Mangal"/>
+        </w:rPr>
+        <w:t>लोकगीतहरू</w:t>
+      </w:r>
+      <w:proofErr w:type="spellEnd"/>
+      <w:r>
+        <w:t xml:space="preserve"> </w:t>
+      </w:r>
+      <w:proofErr w:type="spellStart"/>
+      <w:r>
+        <w:rPr>
+          <w:rFonts w:ascii="Mangal" w:hAnsi="Mangal" w:cs="Mangal"/>
+        </w:rPr>
+        <w:t>छन्दमा</w:t>
+      </w:r>
+      <w:proofErr w:type="spellEnd"/>
+      <w:r>
+        <w:t xml:space="preserve"> </w:t>
+      </w:r>
+      <w:proofErr w:type="spellStart"/>
+      <w:r>
+        <w:rPr>
+          <w:rFonts w:ascii="Mangal" w:hAnsi="Mangal" w:cs="Mangal"/>
+        </w:rPr>
+        <w:t>आवद्ध</w:t>
+      </w:r>
+      <w:proofErr w:type="spellEnd"/>
+      <w:r>
+        <w:t xml:space="preserve"> </w:t>
+      </w:r>
+      <w:proofErr w:type="spellStart"/>
+      <w:r>
+        <w:rPr>
+          <w:rFonts w:ascii="Mangal" w:hAnsi="Mangal" w:cs="Mangal"/>
+        </w:rPr>
+        <w:t>हुन्छन्</w:t>
+      </w:r>
+      <w:proofErr w:type="spellEnd"/>
+      <w:r>
+        <w:t xml:space="preserve"> </w:t>
+      </w:r>
+      <w:r>
+        <w:rPr>
+          <w:rFonts w:ascii="Mangal" w:hAnsi="Mangal" w:cs="Mangal"/>
+        </w:rPr>
+        <w:t>र</w:t>
+      </w:r>
+      <w:r>
+        <w:t xml:space="preserve"> </w:t>
+      </w:r>
+      <w:proofErr w:type="spellStart"/>
+      <w:r>
+        <w:rPr>
+          <w:rFonts w:ascii="Mangal" w:hAnsi="Mangal" w:cs="Mangal"/>
+        </w:rPr>
+        <w:t>लयको</w:t>
+      </w:r>
+      <w:proofErr w:type="spellEnd"/>
+      <w:r>
+        <w:t xml:space="preserve"> </w:t>
+      </w:r>
+      <w:proofErr w:type="spellStart"/>
+      <w:r>
+        <w:rPr>
+          <w:rFonts w:ascii="Mangal" w:hAnsi="Mangal" w:cs="Mangal"/>
+        </w:rPr>
+        <w:t>प्रवाह</w:t>
+      </w:r>
+      <w:proofErr w:type="spellEnd"/>
+      <w:r>
+        <w:t xml:space="preserve"> </w:t>
+      </w:r>
+      <w:proofErr w:type="spellStart"/>
+      <w:r>
+        <w:rPr>
+          <w:rFonts w:ascii="Mangal" w:hAnsi="Mangal" w:cs="Mangal"/>
+        </w:rPr>
+        <w:t>लिइएका</w:t>
+      </w:r>
+      <w:proofErr w:type="spellEnd"/>
+      <w:r>
+        <w:t xml:space="preserve"> </w:t>
+      </w:r>
+      <w:proofErr w:type="spellStart"/>
+      <w:r>
+        <w:rPr>
+          <w:rFonts w:ascii="Mangal" w:hAnsi="Mangal" w:cs="Mangal"/>
+        </w:rPr>
+        <w:t>हुन्छन्</w:t>
+      </w:r>
+      <w:proofErr w:type="spellEnd"/>
+      <w:r>
+        <w:t xml:space="preserve"> </w:t>
+      </w:r>
+      <w:r>
+        <w:rPr>
+          <w:rFonts w:ascii="Mangal" w:hAnsi="Mangal" w:cs="Mangal"/>
+        </w:rPr>
+        <w:t>।</w:t>
+      </w:r>
+      <w:proofErr w:type="spellStart"/>
+      <w:r>
+        <w:rPr>
+          <w:rFonts w:ascii="Mangal" w:hAnsi="Mangal" w:cs="Mangal"/>
+        </w:rPr>
+        <w:t>झ्याउरे</w:t>
+      </w:r>
+      <w:proofErr w:type="spellEnd"/>
+      <w:r>
+        <w:t xml:space="preserve">, </w:t>
+      </w:r>
+      <w:proofErr w:type="spellStart"/>
+      <w:r>
+        <w:rPr>
+          <w:rFonts w:ascii="Mangal" w:hAnsi="Mangal" w:cs="Mangal"/>
+        </w:rPr>
+        <w:t>दोहा</w:t>
+      </w:r>
+      <w:proofErr w:type="spellEnd"/>
+      <w:r>
+        <w:t xml:space="preserve">, </w:t>
+      </w:r>
+      <w:proofErr w:type="spellStart"/>
+      <w:r>
+        <w:rPr>
+          <w:rFonts w:ascii="Mangal" w:hAnsi="Mangal" w:cs="Mangal"/>
+        </w:rPr>
+        <w:t>सेलो</w:t>
+      </w:r>
+      <w:proofErr w:type="spellEnd"/>
+      <w:r>
+        <w:t xml:space="preserve"> </w:t>
+      </w:r>
+      <w:proofErr w:type="spellStart"/>
+      <w:r>
+        <w:rPr>
+          <w:rFonts w:ascii="Mangal" w:hAnsi="Mangal" w:cs="Mangal"/>
+        </w:rPr>
+        <w:t>जस्ता</w:t>
+      </w:r>
+      <w:proofErr w:type="spellEnd"/>
+      <w:r>
+        <w:t xml:space="preserve"> </w:t>
+      </w:r>
+      <w:proofErr w:type="spellStart"/>
+      <w:r>
+        <w:rPr>
+          <w:rFonts w:ascii="Mangal" w:hAnsi="Mangal" w:cs="Mangal"/>
+        </w:rPr>
+        <w:t>लोकगीतका</w:t>
+      </w:r>
+      <w:proofErr w:type="spellEnd"/>
+      <w:r>
+        <w:t xml:space="preserve"> </w:t>
+      </w:r>
+      <w:proofErr w:type="spellStart"/>
+      <w:r>
+        <w:rPr>
+          <w:rFonts w:ascii="Mangal" w:hAnsi="Mangal" w:cs="Mangal"/>
+        </w:rPr>
+        <w:t>छन्द</w:t>
+      </w:r>
+      <w:proofErr w:type="spellEnd"/>
+      <w:r>
+        <w:t xml:space="preserve"> </w:t>
+      </w:r>
+      <w:proofErr w:type="spellStart"/>
+      <w:r>
+        <w:rPr>
+          <w:rFonts w:ascii="Mangal" w:hAnsi="Mangal" w:cs="Mangal"/>
+        </w:rPr>
+        <w:t>निश्चित</w:t>
+      </w:r>
+      <w:proofErr w:type="spellEnd"/>
+      <w:r>
+        <w:t xml:space="preserve"> </w:t>
+      </w:r>
+      <w:proofErr w:type="spellStart"/>
+      <w:r>
+        <w:rPr>
+          <w:rFonts w:ascii="Mangal" w:hAnsi="Mangal" w:cs="Mangal"/>
+        </w:rPr>
+        <w:t>अक्षरका</w:t>
+      </w:r>
+      <w:proofErr w:type="spellEnd"/>
+      <w:r>
+        <w:t xml:space="preserve"> </w:t>
+      </w:r>
+      <w:proofErr w:type="spellStart"/>
+      <w:r>
+        <w:rPr>
+          <w:rFonts w:ascii="Mangal" w:hAnsi="Mangal" w:cs="Mangal"/>
+        </w:rPr>
+        <w:t>छन्द</w:t>
+      </w:r>
+      <w:proofErr w:type="spellEnd"/>
+      <w:r>
+        <w:t xml:space="preserve"> </w:t>
+      </w:r>
+      <w:proofErr w:type="spellStart"/>
+      <w:r>
+        <w:rPr>
+          <w:rFonts w:ascii="Mangal" w:hAnsi="Mangal" w:cs="Mangal"/>
+        </w:rPr>
+        <w:t>हुन्</w:t>
+      </w:r>
+      <w:proofErr w:type="spellEnd"/>
+      <w:r>
+        <w:t xml:space="preserve"> </w:t>
+      </w:r>
+      <w:r>
+        <w:rPr>
+          <w:rFonts w:ascii="Mangal" w:hAnsi="Mangal" w:cs="Mangal"/>
+        </w:rPr>
+        <w:t>।</w:t>
+      </w:r>
+      <w:r>
+        <w:t xml:space="preserve"> </w:t>
+      </w:r>
+      <w:proofErr w:type="spellStart"/>
+      <w:r>
+        <w:rPr>
+          <w:rFonts w:ascii="Mangal" w:hAnsi="Mangal" w:cs="Mangal"/>
+        </w:rPr>
+        <w:t>यसरी</w:t>
+      </w:r>
+      <w:proofErr w:type="spellEnd"/>
+      <w:r>
+        <w:t xml:space="preserve"> </w:t>
+      </w:r>
+      <w:proofErr w:type="spellStart"/>
+      <w:r>
+        <w:rPr>
+          <w:rFonts w:ascii="Mangal" w:hAnsi="Mangal" w:cs="Mangal"/>
+        </w:rPr>
+        <w:t>लोकगीत</w:t>
+      </w:r>
+      <w:proofErr w:type="spellEnd"/>
+      <w:r>
+        <w:t xml:space="preserve"> </w:t>
+      </w:r>
+      <w:proofErr w:type="spellStart"/>
+      <w:r>
+        <w:rPr>
+          <w:rFonts w:ascii="Mangal" w:hAnsi="Mangal" w:cs="Mangal"/>
+        </w:rPr>
+        <w:t>निर्माण</w:t>
+      </w:r>
+      <w:proofErr w:type="spellEnd"/>
+      <w:r>
+        <w:t xml:space="preserve"> </w:t>
+      </w:r>
+      <w:proofErr w:type="spellStart"/>
+      <w:r>
+        <w:rPr>
+          <w:rFonts w:ascii="Mangal" w:hAnsi="Mangal" w:cs="Mangal"/>
+        </w:rPr>
+        <w:t>गर्ने</w:t>
+      </w:r>
+      <w:proofErr w:type="spellEnd"/>
+      <w:r>
+        <w:t xml:space="preserve"> </w:t>
+      </w:r>
+      <w:proofErr w:type="spellStart"/>
+      <w:r>
+        <w:rPr>
+          <w:rFonts w:ascii="Mangal" w:hAnsi="Mangal" w:cs="Mangal"/>
+        </w:rPr>
+        <w:t>विभिन्न</w:t>
+      </w:r>
+      <w:proofErr w:type="spellEnd"/>
+      <w:r>
+        <w:t xml:space="preserve"> </w:t>
+      </w:r>
+      <w:proofErr w:type="spellStart"/>
+      <w:r>
+        <w:rPr>
+          <w:rFonts w:ascii="Mangal" w:hAnsi="Mangal" w:cs="Mangal"/>
+        </w:rPr>
+        <w:t>तत्त्वहरू</w:t>
+      </w:r>
+      <w:proofErr w:type="spellEnd"/>
+      <w:r>
+        <w:t xml:space="preserve"> </w:t>
+      </w:r>
+      <w:proofErr w:type="spellStart"/>
+      <w:r>
+        <w:rPr>
+          <w:rFonts w:ascii="Mangal" w:hAnsi="Mangal" w:cs="Mangal"/>
+        </w:rPr>
+        <w:t>भए</w:t>
+      </w:r>
+      <w:proofErr w:type="spellEnd"/>
+      <w:r>
+        <w:t xml:space="preserve"> </w:t>
+      </w:r>
+      <w:proofErr w:type="spellStart"/>
+      <w:r>
+        <w:rPr>
+          <w:rFonts w:ascii="Mangal" w:hAnsi="Mangal" w:cs="Mangal"/>
+        </w:rPr>
+        <w:t>पनि</w:t>
+      </w:r>
+      <w:proofErr w:type="spellEnd"/>
+      <w:r>
+        <w:t xml:space="preserve"> </w:t>
+      </w:r>
+      <w:proofErr w:type="spellStart"/>
+      <w:r>
+        <w:rPr>
+          <w:rFonts w:ascii="Mangal" w:hAnsi="Mangal" w:cs="Mangal"/>
+        </w:rPr>
+        <w:t>मुख्य</w:t>
+      </w:r>
+      <w:proofErr w:type="spellEnd"/>
+      <w:r>
+        <w:t xml:space="preserve"> </w:t>
+      </w:r>
+      <w:proofErr w:type="spellStart"/>
+      <w:r>
+        <w:rPr>
+          <w:rFonts w:ascii="Mangal" w:hAnsi="Mangal" w:cs="Mangal"/>
+        </w:rPr>
+        <w:t>गरी</w:t>
+      </w:r>
+      <w:proofErr w:type="spellEnd"/>
+      <w:r>
+        <w:t xml:space="preserve"> </w:t>
+      </w:r>
+      <w:proofErr w:type="spellStart"/>
+      <w:r>
+        <w:rPr>
+          <w:rFonts w:ascii="Mangal" w:hAnsi="Mangal" w:cs="Mangal"/>
+        </w:rPr>
+        <w:t>कथ्य</w:t>
+      </w:r>
+      <w:proofErr w:type="spellEnd"/>
+      <w:r>
+        <w:t xml:space="preserve"> </w:t>
+      </w:r>
+      <w:proofErr w:type="spellStart"/>
+      <w:r>
+        <w:rPr>
+          <w:rFonts w:ascii="Mangal" w:hAnsi="Mangal" w:cs="Mangal"/>
+        </w:rPr>
+        <w:t>विषय</w:t>
+      </w:r>
+      <w:proofErr w:type="spellEnd"/>
+      <w:r>
+        <w:t xml:space="preserve"> </w:t>
+      </w:r>
+      <w:proofErr w:type="spellStart"/>
+      <w:r>
+        <w:rPr>
+          <w:rFonts w:ascii="Mangal" w:hAnsi="Mangal" w:cs="Mangal"/>
+        </w:rPr>
+        <w:t>ग्राफ</w:t>
+      </w:r>
+      <w:proofErr w:type="spellEnd"/>
+      <w:r>
+        <w:t xml:space="preserve"> </w:t>
+      </w:r>
+      <w:proofErr w:type="spellStart"/>
+      <w:r>
+        <w:rPr>
+          <w:rFonts w:ascii="Mangal" w:hAnsi="Mangal" w:cs="Mangal"/>
+        </w:rPr>
+        <w:t>चेन्ज</w:t>
+      </w:r>
+      <w:proofErr w:type="spellEnd"/>
+      <w:r>
+        <w:t xml:space="preserve">, </w:t>
+      </w:r>
+      <w:proofErr w:type="spellStart"/>
+      <w:r>
+        <w:rPr>
+          <w:rFonts w:ascii="Mangal" w:hAnsi="Mangal" w:cs="Mangal"/>
+        </w:rPr>
+        <w:t>भाषा</w:t>
+      </w:r>
+      <w:proofErr w:type="spellEnd"/>
+      <w:r>
+        <w:t xml:space="preserve"> </w:t>
+      </w:r>
+      <w:proofErr w:type="spellStart"/>
+      <w:r>
+        <w:rPr>
+          <w:rFonts w:ascii="Mangal" w:hAnsi="Mangal" w:cs="Mangal"/>
+        </w:rPr>
+        <w:t>स्थायी</w:t>
+      </w:r>
+      <w:proofErr w:type="spellEnd"/>
+      <w:r>
+        <w:t xml:space="preserve"> </w:t>
+      </w:r>
+      <w:proofErr w:type="spellStart"/>
+      <w:r>
+        <w:rPr>
+          <w:rFonts w:ascii="Mangal" w:hAnsi="Mangal" w:cs="Mangal"/>
+        </w:rPr>
+        <w:t>अन्तरा</w:t>
+      </w:r>
+      <w:proofErr w:type="spellEnd"/>
+      <w:r>
+        <w:t xml:space="preserve">, </w:t>
+      </w:r>
+      <w:proofErr w:type="spellStart"/>
+      <w:r>
+        <w:rPr>
+          <w:rFonts w:ascii="Mangal" w:hAnsi="Mangal" w:cs="Mangal"/>
+        </w:rPr>
+        <w:t>चरन</w:t>
+      </w:r>
+      <w:proofErr w:type="spellEnd"/>
+      <w:r>
+        <w:t xml:space="preserve"> </w:t>
+      </w:r>
+      <w:r>
+        <w:rPr>
+          <w:rFonts w:ascii="Mangal" w:hAnsi="Mangal" w:cs="Mangal"/>
+        </w:rPr>
+        <w:t>र</w:t>
+      </w:r>
+      <w:r>
+        <w:t xml:space="preserve"> </w:t>
+      </w:r>
+      <w:proofErr w:type="spellStart"/>
+      <w:r>
+        <w:rPr>
+          <w:rFonts w:ascii="Mangal" w:hAnsi="Mangal" w:cs="Mangal"/>
+        </w:rPr>
+        <w:t>थेगो</w:t>
+      </w:r>
+      <w:proofErr w:type="spellEnd"/>
+      <w:r>
+        <w:t xml:space="preserve">, </w:t>
+      </w:r>
+      <w:proofErr w:type="spellStart"/>
+      <w:r>
+        <w:rPr>
+          <w:rFonts w:ascii="Mangal" w:hAnsi="Mangal" w:cs="Mangal"/>
+        </w:rPr>
+        <w:t>लय</w:t>
+      </w:r>
+      <w:proofErr w:type="spellEnd"/>
+      <w:r>
+        <w:t xml:space="preserve">, </w:t>
+      </w:r>
+      <w:proofErr w:type="spellStart"/>
+      <w:r>
+        <w:rPr>
+          <w:rFonts w:ascii="Mangal" w:hAnsi="Mangal" w:cs="Mangal"/>
+        </w:rPr>
+        <w:t>भाका</w:t>
+      </w:r>
+      <w:proofErr w:type="spellEnd"/>
+      <w:r>
+        <w:t xml:space="preserve"> </w:t>
+      </w:r>
+      <w:proofErr w:type="spellStart"/>
+      <w:r>
+        <w:rPr>
+          <w:rFonts w:ascii="Mangal" w:hAnsi="Mangal" w:cs="Mangal"/>
+        </w:rPr>
+        <w:t>जस्ता</w:t>
+      </w:r>
+      <w:proofErr w:type="spellEnd"/>
+      <w:r>
+        <w:t xml:space="preserve"> </w:t>
+      </w:r>
+      <w:proofErr w:type="spellStart"/>
+      <w:r>
+        <w:rPr>
+          <w:rFonts w:ascii="Mangal" w:hAnsi="Mangal" w:cs="Mangal"/>
+        </w:rPr>
+        <w:t>तत्त्वहरू</w:t>
+      </w:r>
+      <w:proofErr w:type="spellEnd"/>
+      <w:r>
+        <w:t xml:space="preserve"> </w:t>
+      </w:r>
+      <w:proofErr w:type="spellStart"/>
+      <w:r>
+        <w:rPr>
+          <w:rFonts w:ascii="Mangal" w:hAnsi="Mangal" w:cs="Mangal"/>
+        </w:rPr>
+        <w:t>मुख्य</w:t>
+      </w:r>
+      <w:proofErr w:type="spellEnd"/>
+      <w:r>
+        <w:t xml:space="preserve"> </w:t>
+      </w:r>
+      <w:proofErr w:type="spellStart"/>
+      <w:r>
+        <w:rPr>
+          <w:rFonts w:ascii="Mangal" w:hAnsi="Mangal" w:cs="Mangal"/>
+        </w:rPr>
+        <w:t>रूपमा</w:t>
+      </w:r>
+      <w:proofErr w:type="spellEnd"/>
+      <w:r>
+        <w:t xml:space="preserve"> </w:t>
+      </w:r>
+      <w:proofErr w:type="spellStart"/>
+      <w:r>
+        <w:rPr>
+          <w:rFonts w:ascii="Mangal" w:hAnsi="Mangal" w:cs="Mangal"/>
+        </w:rPr>
+        <w:t>मिसिएर</w:t>
+      </w:r>
+      <w:proofErr w:type="spellEnd"/>
+      <w:r>
+        <w:t xml:space="preserve"> </w:t>
+      </w:r>
+      <w:proofErr w:type="spellStart"/>
+      <w:r>
+        <w:rPr>
+          <w:rFonts w:ascii="Mangal" w:hAnsi="Mangal" w:cs="Mangal"/>
+        </w:rPr>
+        <w:t>लोकगीत</w:t>
+      </w:r>
+      <w:proofErr w:type="spellEnd"/>
+      <w:r>
+        <w:t xml:space="preserve"> </w:t>
+      </w:r>
+      <w:proofErr w:type="spellStart"/>
+      <w:r>
+        <w:rPr>
+          <w:rFonts w:ascii="Mangal" w:hAnsi="Mangal" w:cs="Mangal"/>
+        </w:rPr>
+        <w:t>बनेका</w:t>
+      </w:r>
+      <w:proofErr w:type="spellEnd"/>
+      <w:r>
+        <w:t xml:space="preserve"> </w:t>
+      </w:r>
+      <w:proofErr w:type="spellStart"/>
+      <w:r>
+        <w:rPr>
+          <w:rFonts w:ascii="Mangal" w:hAnsi="Mangal" w:cs="Mangal"/>
+        </w:rPr>
+        <w:t>हुन्छन्</w:t>
+      </w:r>
+      <w:proofErr w:type="spellEnd"/>
+      <w:r>
+        <w:t xml:space="preserve"> </w:t>
+      </w:r>
+      <w:r>
+        <w:rPr>
+          <w:rFonts w:ascii="Mangal" w:hAnsi="Mangal" w:cs="Mangal"/>
+        </w:rPr>
+        <w:t>।</w:t>
+      </w:r>
+    </w:p>
+    <w:p>
+      <w:pPr>
+        <w:tabs>
+          <w:tab w:val="left" w:pos="1432"/>
+        </w:tabs>
+        <w:autoSpaceDE w:val="0"/>
+        <w:autoSpaceDN w:val="0"/>
+        <w:spacing w:before="292" w:after="0" w:line="350" w:lineRule="exact"/>
+        <w:ind w:left="720"/>
+      </w:pPr>
+      <w:r>
+        <w:rPr>
+          <w:rFonts w:ascii="Mangal" w:hAnsi="Mangal" w:cs="Mangal"/>
+          <w:b/>
+        </w:rPr>
+        <w:t>२</w:t>
+      </w:r>
+      <w:r>
+        <w:rPr>
+          <w:b/>
+        </w:rPr>
+        <w:t>.</w:t>
+      </w:r>
+      <w:r>
+        <w:rPr>
+          <w:rFonts w:ascii="Mangal" w:hAnsi="Mangal" w:cs="Mangal"/>
+          <w:b/>
+        </w:rPr>
+        <w:t>५</w:t>
+      </w:r>
+      <w:r>
+        <w:rPr>
+          <w:b/>
+        </w:rPr>
+        <w:t xml:space="preserve"> </w:t>
+      </w:r>
+      <w:r>
+        <w:tab/>
+      </w:r>
+      <w:proofErr w:type="spellStart"/>
+      <w:r>
+        <w:rPr>
+          <w:rFonts w:ascii="Mangal" w:hAnsi="Mangal" w:cs="Mangal"/>
+          <w:b/>
+        </w:rPr>
+        <w:t>लोकगीतको</w:t>
+      </w:r>
+      <w:proofErr w:type="spellEnd"/>
+      <w:r>
+        <w:rPr>
+          <w:b/>
+        </w:rPr>
+        <w:t xml:space="preserve"> </w:t>
+      </w:r>
+      <w:proofErr w:type="spellStart"/>
+      <w:r>
+        <w:rPr>
+          <w:rFonts w:ascii="Mangal" w:hAnsi="Mangal" w:cs="Mangal"/>
+          <w:b/>
+        </w:rPr>
+        <w:t>वर्गीकरण</w:t>
+      </w:r>
+      <w:proofErr w:type="spellEnd"/>
     </w:p>
     <w:p>
       <w:pPr>
         <w:autoSpaceDE w:val="0"/>
         <w:autoSpaceDN w:val="0"/>
-        <w:spacing w:before="238" w:after="0" w:line="522" w:lineRule="exact"/>
-        <w:ind w:left="720" w:right="20" w:firstLine="112"/>
-        <w:jc w:val="both"/>
-        <w:rPr>
-          <w:rFonts w:ascii="Mangal" w:hAnsi="Mangal" w:cs="Mangal"/>
-          <w:lang w:bidi="hi-IN"/>
-        </w:rPr>
-      </w:pPr>
-    </w:p>
-    <w:p>
-      <w:pPr>
-        <w:autoSpaceDE w:val="0"/>
-        <w:autoSpaceDN w:val="0"/>
-        <w:spacing w:before="238" w:after="0" w:line="522" w:lineRule="exact"/>
-        <w:ind w:left="720" w:right="20" w:firstLine="112"/>
-        <w:jc w:val="both"/>
-        <w:rPr>
-          <w:rFonts w:ascii="Mangal" w:hAnsi="Mangal" w:cs="Mangal"/>
-          <w:lang w:bidi="hi-IN"/>
-        </w:rPr>
-      </w:pPr>
-    </w:p>
-    <w:p>
-      <w:pPr>
-        <w:autoSpaceDE w:val="0"/>
-        <w:autoSpaceDN w:val="0"/>
-        <w:spacing w:before="238" w:after="0" w:line="522" w:lineRule="exact"/>
-        <w:ind w:left="720" w:right="20" w:firstLine="112"/>
-        <w:jc w:val="both"/>
-        <w:rPr>
-          <w:rFonts w:ascii="Mangal" w:hAnsi="Mangal" w:cs="Mangal"/>
-          <w:lang w:bidi="hi-IN"/>
-        </w:rPr>
-      </w:pPr>
-    </w:p>
-    <w:p>
-      <w:pPr>
-        <w:autoSpaceDE w:val="0"/>
-        <w:autoSpaceDN w:val="0"/>
-        <w:spacing w:before="122" w:after="0" w:line="520" w:lineRule="exact"/>
-        <w:ind w:left="720" w:right="22"/>
-        <w:jc w:val="both"/>
-        <w:rPr>
-          <w:rFonts w:ascii="Mangal" w:hAnsi="Mangal" w:cs="Mangal"/>
-          <w:lang w:bidi="hi-IN"/>
-        </w:rPr>
-      </w:pPr>
-      <w:r>
-        <w:rPr>
-          <w:color w:val="D47CB7"/>
-          <w:u w:val="thick"/>
-        </w:rPr>
-        <w:t>(ख) जयराज पन्तले डोटेली गमरा पर्वमा लोकगीतको संकलन र विश्लेषण (२०३६) अप्रकाशित शोधपत्र डोटेली गमरा पर्वको अध्ययनमा केन्द्रीत छ । यस शोधपत्रका विभिन्न भागहरूमध्ये दोस्रो परिच्छेदमा डोटी क्षेत्रमा प्रचलित लोकगीतको अध्ययन गर्ने । ।</w:t>
-      </w:r>
-      <w:r>
-        <w:rPr>
-          <w:color w:val="D47CB7"/>
-        </w:rPr>
-        <w:t xml:space="preserve"> यिनमा केही सम्बोधनका रुपमा देखिन्छन् र केही चाहिँ अनुकरणात्मक र उद्गारबोधक शब्द पनि हुन्छन् ।</w:t>
-      </w:r>
-    </w:p>
-    <w:p>
-      <w:pPr>
-        <w:autoSpaceDE w:val="0"/>
-        <w:autoSpaceDN w:val="0"/>
-        <w:spacing w:before="122" w:after="0" w:line="520" w:lineRule="exact"/>
-        <w:ind w:left="720" w:right="22"/>
+        <w:spacing w:before="118" w:after="0" w:line="522" w:lineRule="exact"/>
+        <w:ind w:left="720" w:right="20"/>
         <w:jc w:val="both"/>
       </w:pPr>
+      <w:r>
+        <w:rPr>
+          <w:color w:val="9D8C86"/>
+        </w:rPr>
+        <w:t xml:space="preserve">नेपाली समाज विविधताले भरिएको </w:t>
+      </w:r>
+      <w:r>
+        <w:rPr>
+          <w:color w:val="9D8C86"/>
+          <w:u w:val="thick"/>
+        </w:rPr>
+        <w:t>समाज हो ।</w:t>
+      </w:r>
+      <w:r>
+        <w:rPr>
+          <w:color w:val="9D8C86"/>
+        </w:rPr>
+        <w:t xml:space="preserve"> त्यही अनुसार </w:t>
+      </w:r>
+      <w:r>
+        <w:rPr>
+          <w:color w:val="9D8C86"/>
+          <w:u w:val="thick"/>
+        </w:rPr>
+        <w:t>लोक संस्कृति पनि विविध छन् । लोक संस्कृति</w:t>
+      </w:r>
+      <w:r>
+        <w:rPr>
+          <w:color w:val="9D8C86"/>
+        </w:rPr>
+        <w:t xml:space="preserve"> अनुसार लोकगीतहरू </w:t>
+      </w:r>
+      <w:r>
+        <w:rPr>
+          <w:color w:val="9D8C86"/>
+          <w:u w:val="thick"/>
+        </w:rPr>
+        <w:t>पनि विभिन्न</w:t>
+      </w:r>
+      <w:r>
+        <w:rPr>
+          <w:color w:val="9D8C86"/>
+        </w:rPr>
+        <w:t xml:space="preserve"> किसिमका </w:t>
+      </w:r>
+      <w:r>
+        <w:rPr>
+          <w:color w:val="9D8C86"/>
+          <w:u w:val="thick"/>
+        </w:rPr>
+        <w:t>छन् ।</w:t>
+      </w:r>
+      <w:r>
+        <w:rPr>
+          <w:color w:val="9D8C86"/>
+        </w:rPr>
+        <w:t xml:space="preserve"> यी विविध किसिमका लोकगीतलाई </w:t>
+      </w:r>
+      <w:r>
+        <w:rPr>
+          <w:color w:val="9D8C86"/>
+          <w:u w:val="thick"/>
+        </w:rPr>
+        <w:t>वर्गीकरण गर्नु</w:t>
+      </w:r>
+      <w:r>
+        <w:rPr>
+          <w:color w:val="9D8C86"/>
+        </w:rPr>
+        <w:t xml:space="preserve"> आफैँमा </w:t>
+      </w:r>
+      <w:r>
+        <w:rPr>
+          <w:color w:val="9D8C86"/>
+          <w:u w:val="thick"/>
+        </w:rPr>
+        <w:t>चुनौतिपूर्ण कार्य हो ।</w:t>
+      </w:r>
+      <w:r>
+        <w:rPr>
+          <w:color w:val="9D8C86"/>
+        </w:rPr>
+        <w:t xml:space="preserve"> ती विभिन्न किसिमका लोकगीतलाई १/२ वाक्यमा विद्वानहरूले गहिरो अध्ययन अनुसन्धान गरी लोकगीतको </w:t>
+      </w:r>
+      <w:r>
+        <w:rPr>
+          <w:color w:val="9D8C86"/>
+          <w:u w:val="thick"/>
+        </w:rPr>
+        <w:t>वर्गीकरण गरेका छन् ।</w:t>
+      </w:r>
+      <w:r>
+        <w:rPr>
+          <w:color w:val="9D8C86"/>
+        </w:rPr>
+        <w:t xml:space="preserve"> विद्वानहरूका विभिन्न मतहरूलाई यस प्रकार </w:t>
+      </w:r>
+      <w:r>
+        <w:rPr>
+          <w:color w:val="9D8C86"/>
+          <w:u w:val="thick"/>
+        </w:rPr>
+        <w:t>प्रस्तुत गर्न सकिन्छ :</w:t>
+      </w:r>
     </w:p>
     <w:p>
       <w:r>
@@ -222,7 +2030,7 @@
             <w:r>
               <w:rPr>
                 <w:b/>
-                <w:sz w:val="28"/>
+                <w:sz w:val="24"/>
               </w:rPr>
               <w:t>Thesis Title</w:t>
             </w:r>
@@ -234,7 +2042,7 @@
           </w:tcPr>
           <w:p>
             <w:r>
-              <w:t>Short2_input_2.docx</w:t>
+              <w:t>lokgeet.docx</w:t>
             </w:r>
           </w:p>
         </w:tc>
@@ -248,7 +2056,7 @@
             <w:r>
               <w:rPr>
                 <w:b/>
-                <w:sz w:val="28"/>
+                <w:sz w:val="24"/>
               </w:rPr>
               <w:t>Author</w:t>
             </w:r>
@@ -297,7 +2105,7 @@
             <w:r>
               <w:rPr>
                 <w:b/>
-                <w:sz w:val="28"/>
+                <w:sz w:val="24"/>
               </w:rPr>
               <w:t>Plagiarized Percentage</w:t>
             </w:r>
@@ -309,7 +2117,7 @@
           </w:tcPr>
           <w:p>
             <w:r>
-              <w:t>81.85%</w:t>
+              <w:t>36.78%</w:t>
             </w:r>
           </w:p>
         </w:tc>
@@ -348,7 +2156,7 @@
             <w:r>
               <w:rPr>
                 <w:b/>
-                <w:sz w:val="28"/>
+                <w:sz w:val="20"/>
               </w:rPr>
               <w:t>Index</w:t>
             </w:r>
@@ -362,7 +2170,7 @@
             <w:r>
               <w:rPr>
                 <w:b/>
-                <w:sz w:val="28"/>
+                <w:sz w:val="20"/>
               </w:rPr>
               <w:t>Source Thesis</w:t>
             </w:r>
@@ -376,7 +2184,7 @@
             <w:r>
               <w:rPr>
                 <w:b/>
-                <w:sz w:val="28"/>
+                <w:sz w:val="20"/>
               </w:rPr>
               <w:t>Author</w:t>
             </w:r>
@@ -390,9 +2198,9 @@
             <w:r>
               <w:rPr>
                 <w:b/>
-                <w:sz w:val="28"/>
+                <w:sz w:val="20"/>
               </w:rPr>
-              <w:t>Plagiarized percentage</w:t>
+              <w:t>Percentage</w:t>
             </w:r>
           </w:p>
         </w:tc>
@@ -405,7 +2213,7 @@
           <w:p>
             <w:r>
               <w:rPr>
-                <w:color w:val="C59DDC"/>
+                <w:color w:val="9D8C86"/>
               </w:rPr>
               <w:t>1</w:t>
             </w:r>
@@ -418,9 +2226,9 @@
           <w:p>
             <w:r>
               <w:rPr>
-                <w:color w:val="C59DDC"/>
+                <w:color w:val="9D8C86"/>
               </w:rPr>
-              <w:t>thesis_files/short2.docx</w:t>
+              <w:t>thesis_files/डउड_गत.docx</w:t>
             </w:r>
           </w:p>
         </w:tc>
@@ -431,7 +2239,7 @@
           <w:p>
             <w:r>
               <w:rPr>
-                <w:color w:val="C59DDC"/>
+                <w:color w:val="9D8C86"/>
               </w:rPr>
               <w:t>Author_name1</w:t>
             </w:r>
@@ -444,9 +2252,9 @@
           <w:p>
             <w:r>
               <w:rPr>
-                <w:color w:val="C59DDC"/>
+                <w:color w:val="9D8C86"/>
               </w:rPr>
-              <w:t>62.93%</w:t>
+              <w:t>19.69%</w:t>
             </w:r>
           </w:p>
         </w:tc>
@@ -459,7 +2267,7 @@
           <w:p>
             <w:r>
               <w:rPr>
-                <w:color w:val="D47CB7"/>
+                <w:color w:val="F676FB"/>
               </w:rPr>
               <w:t>2</w:t>
             </w:r>
@@ -472,9 +2280,9 @@
           <w:p>
             <w:r>
               <w:rPr>
-                <w:color w:val="D47CB7"/>
+                <w:color w:val="F676FB"/>
               </w:rPr>
-              <w:t>thesis_files/short1.docx</w:t>
+              <w:t>thesis_files/कल_ससकत_चडपरव_परमपर_तथ_रतरवजहर.docx</w:t>
             </w:r>
           </w:p>
         </w:tc>
@@ -485,7 +2293,7 @@
           <w:p>
             <w:r>
               <w:rPr>
-                <w:color w:val="D47CB7"/>
+                <w:color w:val="F676FB"/>
               </w:rPr>
               <w:t>Author_name2</w:t>
             </w:r>
@@ -498,9 +2306,9 @@
           <w:p>
             <w:r>
               <w:rPr>
-                <w:color w:val="D47CB7"/>
+                <w:color w:val="F676FB"/>
               </w:rPr>
-              <w:t>18.92%</w:t>
+              <w:t>17.09%</w:t>
             </w:r>
           </w:p>
         </w:tc>
@@ -508,8 +2316,8 @@
     </w:tbl>
     <w:sectPr>
       <w:pgSz w:w="12240" w:h="15840"/>
-      <w:pgMar w:top="1440" w:right="1440" w:bottom="1440" w:left="1440" w:header="720" w:footer="720" w:gutter="0"/>
-      <w:cols w:space="720"/>
+      <w:pgMar w:top="1440" w:right="1440" w:bottom="1440" w:left="1440" w:header="708" w:footer="708" w:gutter="0"/>
+      <w:cols w:space="708"/>
       <w:docGrid w:linePitch="360"/>
     </w:sectPr>
   </w:body>
@@ -523,17 +2331,13 @@
       <w:rPr>
         <w:rFonts w:asciiTheme="minorHAnsi" w:eastAsiaTheme="minorHAnsi" w:hAnsiTheme="minorHAnsi" w:cstheme="minorBidi"/>
         <w:kern w:val="2"/>
-        <w:sz w:val="22"/>
-        <w:szCs w:val="22"/>
-        <w:lang w:val="en-US" w:eastAsia="en-US" w:bidi="ar-SA"/>
+        <w:sz w:val="24"/>
+        <w:szCs w:val="24"/>
+        <w:lang w:val="en-NP" w:eastAsia="en-US" w:bidi="ar-SA"/>
         <w14:ligatures w14:val="standardContextual"/>
       </w:rPr>
     </w:rPrDefault>
-    <w:pPrDefault>
-      <w:pPr>
-        <w:spacing w:after="160" w:line="259" w:lineRule="auto"/>
-      </w:pPr>
-    </w:pPrDefault>
+    <w:pPrDefault/>
   </w:docDefaults>
   <w:latentStyles w:defLockedState="0" w:defUIPriority="99" w:defSemiHidden="0" w:defUnhideWhenUsed="0" w:defQFormat="0" w:count="376">
     <w:lsdException w:name="Normal" w:uiPriority="0" w:qFormat="1"/>
@@ -916,14 +2720,42 @@
   <w:style w:type="paragraph" w:default="1" w:styleId="Normal">
     <w:name w:val="Normal"/>
     <w:qFormat/>
-    <w:rsid w:val="00A2483B"/>
+    <w:rsid w:val="001550F3"/>
     <w:pPr>
       <w:spacing w:after="200" w:line="276" w:lineRule="auto"/>
     </w:pPr>
     <w:rPr>
       <w:rFonts w:eastAsiaTheme="minorEastAsia"/>
       <w:kern w:val="0"/>
+      <w:sz w:val="22"/>
+      <w:szCs w:val="22"/>
+      <w:lang w:val="en-US"/>
       <w14:ligatures w14:val="none"/>
+    </w:rPr>
+  </w:style>
+  <w:style w:type="paragraph" w:styleId="Heading1">
+    <w:name w:val="heading 1"/>
+    <w:basedOn w:val="Normal"/>
+    <w:next w:val="Normal"/>
+    <w:link w:val="Heading1Char"/>
+    <w:uiPriority w:val="9"/>
+    <w:qFormat/>
+    <w:rsid w:val="00DB51BB"/>
+    <w:pPr>
+      <w:keepNext/>
+      <w:keepLines/>
+      <w:spacing w:before="240" w:after="0" w:line="259" w:lineRule="auto"/>
+      <w:jc w:val="both"/>
+      <w:outlineLvl w:val="0"/>
+    </w:pPr>
+    <w:rPr>
+      <w:rFonts w:asciiTheme="majorHAnsi" w:eastAsiaTheme="majorEastAsia" w:hAnsiTheme="majorHAnsi" w:cstheme="majorBidi"/>
+      <w:b/>
+      <w:color w:val="2F5496" w:themeColor="accent1" w:themeShade="BF"/>
+      <w:kern w:val="2"/>
+      <w:sz w:val="48"/>
+      <w:szCs w:val="32"/>
+      <w14:ligatures w14:val="standardContextual"/>
     </w:rPr>
   </w:style>
   <w:style w:type="character" w:default="1" w:styleId="DefaultParagraphFont">
@@ -952,6 +2784,21 @@
     <w:uiPriority w:val="99"/>
     <w:semiHidden/>
     <w:unhideWhenUsed/>
+  </w:style>
+  <w:style w:type="character" w:customStyle="1" w:styleId="Heading1Char">
+    <w:name w:val="Heading 1 Char"/>
+    <w:basedOn w:val="DefaultParagraphFont"/>
+    <w:link w:val="Heading1"/>
+    <w:uiPriority w:val="9"/>
+    <w:rsid w:val="00DB51BB"/>
+    <w:rPr>
+      <w:rFonts w:asciiTheme="majorHAnsi" w:eastAsiaTheme="majorEastAsia" w:hAnsiTheme="majorHAnsi" w:cstheme="majorBidi"/>
+      <w:b/>
+      <w:color w:val="2F5496" w:themeColor="accent1" w:themeShade="BF"/>
+      <w:sz w:val="48"/>
+      <w:szCs w:val="32"/>
+      <w:lang w:val="en-US"/>
+    </w:rPr>
   </w:style>
 </w:styles>
 </file>

</xml_diff>